<commit_message>
Update User Requirements Interview.docx
</commit_message>
<xml_diff>
--- a/User Requirements Interview.docx
+++ b/User Requirements Interview.docx
@@ -1,6 +1,6 @@
 
 <file path=word/document.xml><?xml version="1.0" encoding="utf-8"?>
-<w:document xmlns:wpc="http://schemas.microsoft.com/office/word/2010/wordprocessingCanvas" xmlns:cx="http://schemas.microsoft.com/office/drawing/2014/chartex" xmlns:mc="http://schemas.openxmlformats.org/markup-compatibility/2006" xmlns:o="urn:schemas-microsoft-com:office:office" xmlns:r="http://schemas.openxmlformats.org/officeDocument/2006/relationships" xmlns:m="http://schemas.openxmlformats.org/officeDocument/2006/math" xmlns:v="urn:schemas-microsoft-com:vml" xmlns:wp14="http://schemas.microsoft.com/office/word/2010/wordprocessingDrawing" xmlns:wp="http://schemas.openxmlformats.org/drawingml/2006/wordprocessingDrawing" xmlns:w10="urn:schemas-microsoft-com:office:word" xmlns:w="http://schemas.openxmlformats.org/wordprocessingml/2006/main" xmlns:w14="http://schemas.microsoft.com/office/word/2010/wordml" xmlns:w15="http://schemas.microsoft.com/office/word/2012/wordml" xmlns:w16se="http://schemas.microsoft.com/office/word/2015/wordml/symex" xmlns:wpg="http://schemas.microsoft.com/office/word/2010/wordprocessingGroup" xmlns:wpi="http://schemas.microsoft.com/office/word/2010/wordprocessingInk" xmlns:wne="http://schemas.microsoft.com/office/word/2006/wordml" xmlns:wps="http://schemas.microsoft.com/office/word/2010/wordprocessingShape" mc:Ignorable="w14 w15 w16se wp14">
+<w:document xmlns:wpc="http://schemas.microsoft.com/office/word/2010/wordprocessingCanvas" xmlns:cx="http://schemas.microsoft.com/office/drawing/2014/chartex" xmlns:cx1="http://schemas.microsoft.com/office/drawing/2015/9/8/chartex" xmlns:cx2="http://schemas.microsoft.com/office/drawing/2015/10/21/chartex" xmlns:cx3="http://schemas.microsoft.com/office/drawing/2016/5/9/chartex" xmlns:cx4="http://schemas.microsoft.com/office/drawing/2016/5/10/chartex" xmlns:cx5="http://schemas.microsoft.com/office/drawing/2016/5/11/chartex" xmlns:cx6="http://schemas.microsoft.com/office/drawing/2016/5/12/chartex" xmlns:cx7="http://schemas.microsoft.com/office/drawing/2016/5/13/chartex" xmlns:cx8="http://schemas.microsoft.com/office/drawing/2016/5/14/chartex" xmlns:mc="http://schemas.openxmlformats.org/markup-compatibility/2006" xmlns:aink="http://schemas.microsoft.com/office/drawing/2016/ink" xmlns:am3d="http://schemas.microsoft.com/office/drawing/2017/model3d" xmlns:o="urn:schemas-microsoft-com:office:office" xmlns:oel="http://schemas.microsoft.com/office/2019/extlst" xmlns:r="http://schemas.openxmlformats.org/officeDocument/2006/relationships" xmlns:m="http://schemas.openxmlformats.org/officeDocument/2006/math" xmlns:v="urn:schemas-microsoft-com:vml" xmlns:wp14="http://schemas.microsoft.com/office/word/2010/wordprocessingDrawing" xmlns:wp="http://schemas.openxmlformats.org/drawingml/2006/wordprocessingDrawing" xmlns:w10="urn:schemas-microsoft-com:office:word" xmlns:w="http://schemas.openxmlformats.org/wordprocessingml/2006/main" xmlns:w14="http://schemas.microsoft.com/office/word/2010/wordml" xmlns:w15="http://schemas.microsoft.com/office/word/2012/wordml" xmlns:w16cex="http://schemas.microsoft.com/office/word/2018/wordml/cex" xmlns:w16cid="http://schemas.microsoft.com/office/word/2016/wordml/cid" xmlns:w16="http://schemas.microsoft.com/office/word/2018/wordml" xmlns:w16du="http://schemas.microsoft.com/office/word/2023/wordml/word16du" xmlns:w16sdtdh="http://schemas.microsoft.com/office/word/2020/wordml/sdtdatahash" xmlns:w16se="http://schemas.microsoft.com/office/word/2015/wordml/symex" xmlns:wpg="http://schemas.microsoft.com/office/word/2010/wordprocessingGroup" xmlns:wpi="http://schemas.microsoft.com/office/word/2010/wordprocessingInk" xmlns:wne="http://schemas.microsoft.com/office/word/2006/wordml" xmlns:wps="http://schemas.microsoft.com/office/word/2010/wordprocessingShape" mc:Ignorable="w14 w15 w16se w16cid w16 w16cex w16sdtdh w16du wp14">
   <w:body>
     <w:p>
       <w:pPr>
@@ -39,139 +39,58 @@
               </w:rPr>
             </w:pPr>
             <w:r>
+              <w:t>Interviewer</w:t>
+            </w:r>
+          </w:p>
+        </w:tc>
+        <w:tc>
+          <w:tcPr>
+            <w:tcW w:w="2970" w:type="dxa"/>
+          </w:tcPr>
+          <w:p>
+            <w:pPr>
+              <w:jc w:val="center"/>
+              <w:rPr>
+                <w:rFonts w:ascii="Times New Roman" w:hAnsi="Times New Roman" w:cs="Times New Roman"/>
+                <w:b/>
+              </w:rPr>
+            </w:pPr>
+            <w:r>
+              <w:t>Interview Question</w:t>
+            </w:r>
+          </w:p>
+        </w:tc>
+        <w:tc>
+          <w:tcPr>
+            <w:tcW w:w="3240" w:type="dxa"/>
+          </w:tcPr>
+          <w:p>
+            <w:pPr>
+              <w:jc w:val="center"/>
+              <w:rPr>
+                <w:rFonts w:ascii="Times New Roman" w:hAnsi="Times New Roman" w:cs="Times New Roman"/>
+                <w:b/>
+              </w:rPr>
+            </w:pPr>
+            <w:r>
+              <w:t>Interview Answer</w:t>
+            </w:r>
+          </w:p>
+        </w:tc>
+        <w:tc>
+          <w:tcPr>
+            <w:tcW w:w="1255" w:type="dxa"/>
+          </w:tcPr>
+          <w:p>
+            <w:pPr>
+              <w:jc w:val="center"/>
               <w:rPr>
                 <w:rFonts w:ascii="Times New Roman" w:eastAsia="Times New Roman" w:hAnsi="Times New Roman" w:cs="Times New Roman"/>
                 <w:b/>
-                <w:bCs/>
-                <w:color w:val="000000"/>
-              </w:rPr>
-              <w:t>Người</w:t>
-            </w:r>
-            <w:r>
-              <w:rPr>
-                <w:rFonts w:ascii="Times New Roman" w:eastAsia="Times New Roman" w:hAnsi="Times New Roman" w:cs="Times New Roman"/>
-                <w:b/>
-              </w:rPr>
-              <w:t xml:space="preserve"> </w:t>
-            </w:r>
-            <w:r>
-              <w:rPr>
-                <w:rFonts w:ascii="Times New Roman" w:eastAsia="Times New Roman" w:hAnsi="Times New Roman" w:cs="Times New Roman"/>
-                <w:b/>
-                <w:bCs/>
-                <w:color w:val="000000"/>
-              </w:rPr>
-              <w:t>phỏng</w:t>
-            </w:r>
-            <w:r>
-              <w:rPr>
-                <w:rFonts w:ascii="Times New Roman" w:eastAsia="Times New Roman" w:hAnsi="Times New Roman" w:cs="Times New Roman"/>
-                <w:b/>
-              </w:rPr>
-              <w:t xml:space="preserve"> </w:t>
-            </w:r>
-            <w:r>
-              <w:rPr>
-                <w:rFonts w:ascii="Times New Roman" w:eastAsia="Times New Roman" w:hAnsi="Times New Roman" w:cs="Times New Roman"/>
-                <w:b/>
-                <w:bCs/>
-                <w:color w:val="000000"/>
-              </w:rPr>
-              <w:t>vấn</w:t>
-            </w:r>
-          </w:p>
-        </w:tc>
-        <w:tc>
-          <w:tcPr>
-            <w:tcW w:w="2970" w:type="dxa"/>
-          </w:tcPr>
-          <w:p>
-            <w:pPr>
-              <w:jc w:val="center"/>
-              <w:rPr>
-                <w:rFonts w:ascii="Times New Roman" w:hAnsi="Times New Roman" w:cs="Times New Roman"/>
-                <w:b/>
-              </w:rPr>
-            </w:pPr>
-            <w:r>
-              <w:rPr>
-                <w:rFonts w:ascii="Times New Roman" w:hAnsi="Times New Roman" w:cs="Times New Roman"/>
-                <w:b/>
-                <w:bCs/>
-                <w:color w:val="000000"/>
-              </w:rPr>
-              <w:t>Câu hỏi phỏng vấn</w:t>
-            </w:r>
-          </w:p>
-        </w:tc>
-        <w:tc>
-          <w:tcPr>
-            <w:tcW w:w="3240" w:type="dxa"/>
-          </w:tcPr>
-          <w:p>
-            <w:pPr>
-              <w:jc w:val="center"/>
-              <w:rPr>
-                <w:rFonts w:ascii="Times New Roman" w:hAnsi="Times New Roman" w:cs="Times New Roman"/>
-                <w:b/>
-              </w:rPr>
-            </w:pPr>
-            <w:r>
-              <w:rPr>
-                <w:rFonts w:ascii="Times New Roman" w:hAnsi="Times New Roman" w:cs="Times New Roman"/>
-                <w:b/>
-                <w:bCs/>
-                <w:color w:val="000000"/>
-              </w:rPr>
-              <w:t>Câu trả lờ</w:t>
-            </w:r>
-            <w:r>
-              <w:rPr>
-                <w:rFonts w:ascii="Times New Roman" w:hAnsi="Times New Roman" w:cs="Times New Roman"/>
-                <w:b/>
-                <w:bCs/>
-                <w:color w:val="000000"/>
-              </w:rPr>
-              <w:t>i</w:t>
-            </w:r>
-          </w:p>
-        </w:tc>
-        <w:tc>
-          <w:tcPr>
-            <w:tcW w:w="1255" w:type="dxa"/>
-          </w:tcPr>
-          <w:p>
-            <w:pPr>
-              <w:jc w:val="center"/>
-              <w:rPr>
-                <w:rFonts w:ascii="Times New Roman" w:eastAsia="Times New Roman" w:hAnsi="Times New Roman" w:cs="Times New Roman"/>
-                <w:b/>
-              </w:rPr>
-            </w:pPr>
-            <w:r>
-              <w:rPr>
-                <w:rFonts w:ascii="Times New Roman" w:eastAsia="Times New Roman" w:hAnsi="Times New Roman" w:cs="Times New Roman"/>
-                <w:b/>
-                <w:bCs/>
-                <w:color w:val="000000"/>
-              </w:rPr>
-              <w:t>Địa</w:t>
-            </w:r>
-            <w:r>
-              <w:rPr>
-                <w:rFonts w:ascii="Times New Roman" w:eastAsia="Times New Roman" w:hAnsi="Times New Roman" w:cs="Times New Roman"/>
-                <w:b/>
-              </w:rPr>
-              <w:t xml:space="preserve"> </w:t>
-            </w:r>
-            <w:r>
-              <w:rPr>
-                <w:rFonts w:ascii="Times New Roman" w:eastAsia="Times New Roman" w:hAnsi="Times New Roman" w:cs="Times New Roman"/>
-                <w:b/>
-                <w:bCs/>
-                <w:color w:val="000000"/>
-              </w:rPr>
-              <w:t>điểm</w:t>
+              </w:rPr>
+            </w:pPr>
+            <w:r>
+              <w:t>Location</w:t>
             </w:r>
           </w:p>
         </w:tc>
@@ -192,9 +111,6 @@
               </w:rPr>
             </w:pPr>
             <w:r>
-              <w:rPr>
-                <w:rFonts w:ascii="Times New Roman" w:hAnsi="Times New Roman" w:cs="Times New Roman"/>
-              </w:rPr>
               <w:t>Dat Nguyen</w:t>
             </w:r>
           </w:p>
@@ -211,37 +127,7 @@
               </w:rPr>
             </w:pPr>
             <w:r>
-              <w:rPr>
-                <w:rFonts w:ascii="Times New Roman" w:eastAsia="Times New Roman" w:hAnsi="Times New Roman" w:cs="Times New Roman"/>
-                <w:color w:val="000000"/>
-              </w:rPr>
-              <w:t xml:space="preserve">Em chào anh/chị, đầu tiên cảm ơn chị đã đồng ý nhận lời mời phỏng vấn và trong quá trình tư vấn về quy trình nghiệp vụ, em có thể ghi âm lại cuộc </w:t>
-            </w:r>
-            <w:r>
-              <w:rPr>
-                <w:rFonts w:ascii="Times New Roman" w:eastAsia="Times New Roman" w:hAnsi="Times New Roman" w:cs="Times New Roman"/>
-              </w:rPr>
-              <w:t xml:space="preserve"> </w:t>
-            </w:r>
-            <w:r>
-              <w:rPr>
-                <w:rFonts w:ascii="Times New Roman" w:eastAsia="Times New Roman" w:hAnsi="Times New Roman" w:cs="Times New Roman"/>
-                <w:color w:val="000000"/>
-              </w:rPr>
-              <w:t xml:space="preserve">phỏng vấn này lại được </w:t>
-            </w:r>
-            <w:r>
-              <w:rPr>
-                <w:rFonts w:ascii="Times New Roman" w:eastAsia="Times New Roman" w:hAnsi="Times New Roman" w:cs="Times New Roman"/>
-              </w:rPr>
-              <w:t xml:space="preserve"> </w:t>
-            </w:r>
-            <w:r>
-              <w:rPr>
-                <w:rFonts w:ascii="Times New Roman" w:eastAsia="Times New Roman" w:hAnsi="Times New Roman" w:cs="Times New Roman"/>
-                <w:color w:val="000000"/>
-              </w:rPr>
-              <w:t>không?</w:t>
+              <w:t>Hello, thank you for agreeing to this interview. During our consultation on operational procedures, would it be possible for me to record this interview for reference?</w:t>
             </w:r>
           </w:p>
         </w:tc>
@@ -257,22 +143,7 @@
               </w:rPr>
             </w:pPr>
             <w:r>
-              <w:rPr>
-                <w:rFonts w:ascii="Times New Roman" w:hAnsi="Times New Roman" w:cs="Times New Roman"/>
-              </w:rPr>
-              <w:t>Tất nhiên, bạn hoàn toàn có thể ghi âm lại cuộc phỏng vấn này để thuận tiện cho việc tham khảo và tư vấ</w:t>
-            </w:r>
-            <w:r>
-              <w:rPr>
-                <w:rFonts w:ascii="Times New Roman" w:hAnsi="Times New Roman" w:cs="Times New Roman"/>
-              </w:rPr>
-              <w:t>n sau này</w:t>
-            </w:r>
-            <w:r>
-              <w:rPr>
-                <w:rFonts w:ascii="Times New Roman" w:hAnsi="Times New Roman" w:cs="Times New Roman"/>
-              </w:rPr>
-              <w:t>. Nếu có bất kỳ yêu cầu cụ thể nào liên quan đến việc ghi âm hoặc sử dụng thông tin, đừng ngần ngại thông báo cho chúng tôi. Chúng tôi sẽ hợp tác với bạn để đảm bảo sự tiện lợi và sự tôn trọng đối với thông tin của bạn.</w:t>
+              <w:t>Of course, you're welcome to record this interview for your convenience in reference and consultation. If there are any specific requests regarding recording or information usage, please feel free to let us know. We'll collaborate with you to ensure convenience and respect for your information.</w:t>
             </w:r>
           </w:p>
         </w:tc>
@@ -288,11 +159,6 @@
               </w:rPr>
             </w:pPr>
             <w:r>
-              <w:rPr>
-                <w:rFonts w:ascii="Times New Roman" w:hAnsi="Times New Roman" w:cs="Times New Roman"/>
-                <w:color w:val="202124"/>
-                <w:shd w:val="clear" w:color="auto" w:fill="FFFFFF"/>
-              </w:rPr>
               <w:t>Zoom</w:t>
             </w:r>
           </w:p>
@@ -314,9 +180,6 @@
               </w:rPr>
             </w:pPr>
             <w:r>
-              <w:rPr>
-                <w:rFonts w:ascii="Times New Roman" w:hAnsi="Times New Roman" w:cs="Times New Roman"/>
-              </w:rPr>
               <w:t>Dat Nguyen</w:t>
             </w:r>
           </w:p>
@@ -333,10 +196,7 @@
               </w:rPr>
             </w:pPr>
             <w:r>
-              <w:rPr>
-                <w:rFonts w:ascii="Times New Roman" w:hAnsi="Times New Roman" w:cs="Times New Roman"/>
-              </w:rPr>
-              <w:t>Quán cà phê của anh/chị hoạt động như thế nào? (Ví dụ: mô hình kinh doanh, loại hình dịch vụ, khách hàng mục tiêu)</w:t>
+              <w:t>Could you describe how your coffee shop operates? (For example: business model, types of services, target customers)</w:t>
             </w:r>
           </w:p>
         </w:tc>
@@ -352,10 +212,7 @@
               </w:rPr>
             </w:pPr>
             <w:r>
-              <w:rPr>
-                <w:rFonts w:ascii="Times New Roman" w:hAnsi="Times New Roman" w:cs="Times New Roman"/>
-              </w:rPr>
-              <w:t>Quán cà phê của chúng tôi là một quán nhỏ tại trung tâm thành phố, chúng tôi cung cấp dịch vụ cà phê chất lượng cao và đồ uống phong phú. Mô hình kinh doanh của chúng tôi tập trung vào việc thu hút cả khách hàng đến thưởng thức cà phê tại chỗ và khách hàng muốn mang cà phê về nhà hoặc văn phòng.</w:t>
+              <w:t>Our coffee shop is a small establishment in the city center. We offer high-quality coffee and a variety of beverages. Our business model focuses on attracting both sit-in customers and those who prefer takeaway or office delivery.</w:t>
             </w:r>
           </w:p>
         </w:tc>
@@ -371,11 +228,6 @@
               </w:rPr>
             </w:pPr>
             <w:r>
-              <w:rPr>
-                <w:rFonts w:ascii="Times New Roman" w:hAnsi="Times New Roman" w:cs="Times New Roman"/>
-                <w:color w:val="202124"/>
-                <w:shd w:val="clear" w:color="auto" w:fill="FFFFFF"/>
-              </w:rPr>
               <w:t>Zoom</w:t>
             </w:r>
           </w:p>
@@ -394,9 +246,6 @@
               </w:rPr>
             </w:pPr>
             <w:r>
-              <w:rPr>
-                <w:rFonts w:ascii="Times New Roman" w:hAnsi="Times New Roman" w:cs="Times New Roman"/>
-              </w:rPr>
               <w:t>Dat Nguyen</w:t>
             </w:r>
           </w:p>
@@ -413,16 +262,7 @@
               </w:rPr>
             </w:pPr>
             <w:r>
-              <w:rPr>
-                <w:rFonts w:ascii="Times New Roman" w:hAnsi="Times New Roman" w:cs="Times New Roman"/>
-              </w:rPr>
-              <w:t xml:space="preserve">Anh/chị </w:t>
-            </w:r>
-            <w:r>
-              <w:rPr>
-                <w:rFonts w:ascii="Times New Roman" w:hAnsi="Times New Roman" w:cs="Times New Roman"/>
-              </w:rPr>
-              <w:t>đã gặp phải những thách thức gì trong quản lí quán cà phê của mình?</w:t>
+              <w:t>What challenges have you encountered in managing your coffee shop?</w:t>
             </w:r>
           </w:p>
         </w:tc>
@@ -438,10 +278,7 @@
               </w:rPr>
             </w:pPr>
             <w:r>
-              <w:rPr>
-                <w:rFonts w:ascii="Times New Roman" w:hAnsi="Times New Roman" w:cs="Times New Roman"/>
-              </w:rPr>
-              <w:t>Một trong những thách thức lớn nhất mà chúng tôi đối mặt là quản lí hiệu quả quá trình thu ngân, đặc biệt là vào các giờ cao điểm khi có nhiều đơn hàng được đặt và phải xử lí nhanh chóng.</w:t>
+              <w:t>One of the biggest challenges we face is efficiently managing the cashiering process, especially during peak hours when there are many orders to process quickly.</w:t>
             </w:r>
           </w:p>
         </w:tc>
@@ -457,11 +294,6 @@
               </w:rPr>
             </w:pPr>
             <w:r>
-              <w:rPr>
-                <w:rFonts w:ascii="Times New Roman" w:hAnsi="Times New Roman" w:cs="Times New Roman"/>
-                <w:color w:val="202124"/>
-                <w:shd w:val="clear" w:color="auto" w:fill="FFFFFF"/>
-              </w:rPr>
               <w:t>Zoom</w:t>
             </w:r>
           </w:p>
@@ -480,9 +312,6 @@
               </w:rPr>
             </w:pPr>
             <w:r>
-              <w:rPr>
-                <w:rFonts w:ascii="Times New Roman" w:hAnsi="Times New Roman" w:cs="Times New Roman"/>
-              </w:rPr>
               <w:t>Dat Nguyen</w:t>
             </w:r>
           </w:p>
@@ -499,16 +328,7 @@
               </w:rPr>
             </w:pPr>
             <w:r>
-              <w:rPr>
-                <w:rFonts w:ascii="Times New Roman" w:hAnsi="Times New Roman" w:cs="Times New Roman"/>
-              </w:rPr>
-              <w:t>Anh/chị</w:t>
-            </w:r>
-            <w:r>
-              <w:rPr>
-                <w:rFonts w:ascii="Times New Roman" w:hAnsi="Times New Roman" w:cs="Times New Roman"/>
-              </w:rPr>
-              <w:t xml:space="preserve"> muốn hệ thống phần mềm này giúp bạn quản lí điều gì? (Ví dụ: thu ngân, quản lí đơn hàng, quản lí khách hàng, tổ chức sự kiện)</w:t>
+              <w:t>What do you expect this software system to help you manage? (For example: cashiering, order management, customer management, event organization)</w:t>
             </w:r>
           </w:p>
         </w:tc>
@@ -524,10 +344,7 @@
               </w:rPr>
             </w:pPr>
             <w:r>
-              <w:rPr>
-                <w:rFonts w:ascii="Times New Roman" w:hAnsi="Times New Roman" w:cs="Times New Roman"/>
-              </w:rPr>
-              <w:t>Chúng tôi muốn hệ thống phần mềm này giúp chúng tôi quản lí tất cả các giao dịch thu ngân, từ việc chấp nhận thanh toán đến tạo hóa đơn và theo dõi các đơn hàng.</w:t>
+              <w:t>We want this software system to help us manage all cashiering transactions, from accepting payments to generating invoices and tracking orders.</w:t>
             </w:r>
           </w:p>
         </w:tc>
@@ -543,11 +360,6 @@
               </w:rPr>
             </w:pPr>
             <w:r>
-              <w:rPr>
-                <w:rFonts w:ascii="Times New Roman" w:hAnsi="Times New Roman" w:cs="Times New Roman"/>
-                <w:color w:val="202124"/>
-                <w:shd w:val="clear" w:color="auto" w:fill="FFFFFF"/>
-              </w:rPr>
               <w:t>Zoom</w:t>
             </w:r>
           </w:p>
@@ -566,9 +378,6 @@
               </w:rPr>
             </w:pPr>
             <w:r>
-              <w:rPr>
-                <w:rFonts w:ascii="Times New Roman" w:hAnsi="Times New Roman" w:cs="Times New Roman"/>
-              </w:rPr>
               <w:t>Dat Nguyen</w:t>
             </w:r>
           </w:p>
@@ -585,16 +394,7 @@
               </w:rPr>
             </w:pPr>
             <w:r>
-              <w:rPr>
-                <w:rFonts w:ascii="Times New Roman" w:hAnsi="Times New Roman" w:cs="Times New Roman"/>
-              </w:rPr>
-              <w:t>Anh/chị</w:t>
-            </w:r>
-            <w:r>
-              <w:rPr>
-                <w:rFonts w:ascii="Times New Roman" w:hAnsi="Times New Roman" w:cs="Times New Roman"/>
-              </w:rPr>
-              <w:t xml:space="preserve"> mong đợi hệ thống phần mềm sẽ giúp bạn giải quyết những thách thức nào trong quản lí quán cà phê?</w:t>
+              <w:t>What challenges do you expect the software system to help you address in managing your coffee shop?</w:t>
             </w:r>
           </w:p>
         </w:tc>
@@ -610,10 +410,7 @@
               </w:rPr>
             </w:pPr>
             <w:r>
-              <w:rPr>
-                <w:rFonts w:ascii="Times New Roman" w:hAnsi="Times New Roman" w:cs="Times New Roman"/>
-              </w:rPr>
-              <w:t>Mong đợi rằng hệ thống sẽ giúp chúng tôi giảm thời gian xử lí thanh toán, tăng tính chính xác của các giao dịch và cung cấp thông tin phản hồi nhanh chóng về hiệu suất kinh doanh.</w:t>
+              <w:t>We expect the system to help us reduce payment processing time, increase transaction accuracy, and provide prompt feedback on business performance.</w:t>
             </w:r>
           </w:p>
         </w:tc>
@@ -629,11 +426,6 @@
               </w:rPr>
             </w:pPr>
             <w:r>
-              <w:rPr>
-                <w:rFonts w:ascii="Times New Roman" w:hAnsi="Times New Roman" w:cs="Times New Roman"/>
-                <w:color w:val="202124"/>
-                <w:shd w:val="clear" w:color="auto" w:fill="FFFFFF"/>
-              </w:rPr>
               <w:t>Zoom</w:t>
             </w:r>
           </w:p>
@@ -652,9 +444,6 @@
               </w:rPr>
             </w:pPr>
             <w:r>
-              <w:rPr>
-                <w:rFonts w:ascii="Times New Roman" w:hAnsi="Times New Roman" w:cs="Times New Roman"/>
-              </w:rPr>
               <w:t>Dat Nguyen</w:t>
             </w:r>
           </w:p>
@@ -671,34 +460,7 @@
               </w:rPr>
             </w:pPr>
             <w:r>
-              <w:rPr>
-                <w:rFonts w:ascii="Times New Roman" w:hAnsi="Times New Roman" w:cs="Times New Roman"/>
-              </w:rPr>
-              <w:t xml:space="preserve">Bạn muốn hệ thống phần mềm có tính năng gì cụ thể? (Ví dụ: quản lí </w:t>
-            </w:r>
-            <w:r>
-              <w:rPr>
-                <w:rFonts w:ascii="Times New Roman" w:hAnsi="Times New Roman" w:cs="Times New Roman"/>
-              </w:rPr>
-              <w:t>khách hàng</w:t>
-            </w:r>
-            <w:r>
-              <w:rPr>
-                <w:rFonts w:ascii="Times New Roman" w:hAnsi="Times New Roman" w:cs="Times New Roman"/>
-              </w:rPr>
-              <w:t xml:space="preserve">, quản lí </w:t>
-            </w:r>
-            <w:r>
-              <w:rPr>
-                <w:rFonts w:ascii="Times New Roman" w:hAnsi="Times New Roman" w:cs="Times New Roman"/>
-              </w:rPr>
-              <w:t>thu ngân</w:t>
-            </w:r>
-            <w:r>
-              <w:rPr>
-                <w:rFonts w:ascii="Times New Roman" w:hAnsi="Times New Roman" w:cs="Times New Roman"/>
-              </w:rPr>
-              <w:t>, tích hợp thanh toán, tạo và theo dõi đơn hàng)</w:t>
+              <w:t>What specific features do you want the software system to have? (For example: customer management, flexible cashiering, payment integration, order creation and tracking)</w:t>
             </w:r>
           </w:p>
         </w:tc>
@@ -714,46 +476,7 @@
               </w:rPr>
             </w:pPr>
             <w:r>
-              <w:rPr>
-                <w:rFonts w:ascii="Times New Roman" w:hAnsi="Times New Roman" w:cs="Times New Roman"/>
-              </w:rPr>
-              <w:t xml:space="preserve">Chúng tôi mong muốn hệ thống có tính năng quản lí </w:t>
-            </w:r>
-            <w:r>
-              <w:rPr>
-                <w:rFonts w:ascii="Times New Roman" w:hAnsi="Times New Roman" w:cs="Times New Roman"/>
-              </w:rPr>
-              <w:t>khách hàng</w:t>
-            </w:r>
-            <w:r>
-              <w:rPr>
-                <w:rFonts w:ascii="Times New Roman" w:hAnsi="Times New Roman" w:cs="Times New Roman"/>
-              </w:rPr>
-              <w:t>, thu ngân</w:t>
-            </w:r>
-            <w:r>
-              <w:rPr>
-                <w:rFonts w:ascii="Times New Roman" w:hAnsi="Times New Roman" w:cs="Times New Roman"/>
-              </w:rPr>
-              <w:t xml:space="preserve"> linh hoạt và dễ dàng</w:t>
-            </w:r>
-            <w:r>
-              <w:rPr>
-                <w:rFonts w:ascii="Times New Roman" w:hAnsi="Times New Roman" w:cs="Times New Roman"/>
-              </w:rPr>
-              <w:t xml:space="preserve"> quản lí </w:t>
-            </w:r>
-            <w:r>
-              <w:rPr>
-                <w:rFonts w:ascii="Times New Roman" w:hAnsi="Times New Roman" w:cs="Times New Roman"/>
-              </w:rPr>
-              <w:t>đơn hàng</w:t>
-            </w:r>
-            <w:r>
-              <w:rPr>
-                <w:rFonts w:ascii="Times New Roman" w:hAnsi="Times New Roman" w:cs="Times New Roman"/>
-              </w:rPr>
-              <w:t xml:space="preserve"> mới.</w:t>
+              <w:t>We hope the system will have features for customer management, flexible cashiering, and easy management of new orders.</w:t>
             </w:r>
           </w:p>
         </w:tc>
@@ -769,11 +492,6 @@
               </w:rPr>
             </w:pPr>
             <w:r>
-              <w:rPr>
-                <w:rFonts w:ascii="Times New Roman" w:hAnsi="Times New Roman" w:cs="Times New Roman"/>
-                <w:color w:val="202124"/>
-                <w:shd w:val="clear" w:color="auto" w:fill="FFFFFF"/>
-              </w:rPr>
               <w:t>Zoom</w:t>
             </w:r>
           </w:p>
@@ -792,9 +510,6 @@
               </w:rPr>
             </w:pPr>
             <w:r>
-              <w:rPr>
-                <w:rFonts w:ascii="Times New Roman" w:hAnsi="Times New Roman" w:cs="Times New Roman"/>
-              </w:rPr>
               <w:t>Dat Nguyen</w:t>
             </w:r>
           </w:p>
@@ -811,10 +526,7 @@
               </w:rPr>
             </w:pPr>
             <w:r>
-              <w:rPr>
-                <w:rFonts w:ascii="Times New Roman" w:hAnsi="Times New Roman" w:cs="Times New Roman"/>
-              </w:rPr>
-              <w:t>Có những yêu cầu đặc biệt nào khác mà bạn muốn thêm vào hệ thống?</w:t>
+              <w:t>Are there any other specific requirements you'd like to add to the system?</w:t>
             </w:r>
           </w:p>
         </w:tc>
@@ -830,10 +542,11 @@
               </w:rPr>
             </w:pPr>
             <w:r>
-              <w:rPr>
-                <w:rFonts w:ascii="Times New Roman" w:hAnsi="Times New Roman" w:cs="Times New Roman"/>
-              </w:rPr>
-              <w:t>Ngoài ra, tính năng tích hợp thanh toán trực tuyến sẽ giúp chúng tôi thuận tiện hơn trong việc xử lí thanh toán và tăng trải nghiệm của khách hàng.</w:t>
+              <w:t xml:space="preserve">In addition, an integrated online payment feature would make payment processing more </w:t>
+            </w:r>
+            <w:r>
+              <w:lastRenderedPageBreak/>
+              <w:t>convenient for us and enhance the customer experience.</w:t>
             </w:r>
           </w:p>
         </w:tc>
@@ -849,11 +562,7 @@
               </w:rPr>
             </w:pPr>
             <w:r>
-              <w:rPr>
-                <w:rFonts w:ascii="Times New Roman" w:hAnsi="Times New Roman" w:cs="Times New Roman"/>
-                <w:color w:val="202124"/>
-                <w:shd w:val="clear" w:color="auto" w:fill="FFFFFF"/>
-              </w:rPr>
+              <w:lastRenderedPageBreak/>
               <w:t>Zoom</w:t>
             </w:r>
           </w:p>
@@ -872,10 +581,6 @@
               </w:rPr>
             </w:pPr>
             <w:r>
-              <w:rPr>
-                <w:rFonts w:ascii="Times New Roman" w:hAnsi="Times New Roman" w:cs="Times New Roman"/>
-              </w:rPr>
-              <w:lastRenderedPageBreak/>
               <w:t>Dat Nguyen</w:t>
             </w:r>
           </w:p>
@@ -892,10 +597,7 @@
               </w:rPr>
             </w:pPr>
             <w:r>
-              <w:rPr>
-                <w:rFonts w:ascii="Times New Roman" w:hAnsi="Times New Roman" w:cs="Times New Roman"/>
-              </w:rPr>
-              <w:t>Hiện tại, bạn sử dụng phương pháp hoặc công cụ gì để quản lí quán cà phê và thu ngân?</w:t>
+              <w:t>Currently, what methods or tools are you using to manage your coffee shop and cashiering?</w:t>
             </w:r>
           </w:p>
         </w:tc>
@@ -911,10 +613,7 @@
               </w:rPr>
             </w:pPr>
             <w:r>
-              <w:rPr>
-                <w:rFonts w:ascii="Times New Roman" w:hAnsi="Times New Roman" w:cs="Times New Roman"/>
-              </w:rPr>
-              <w:t>Hiện tại, chúng tôi sử dụng một phần mềm thu ngân cơ bản và quản lí đơn hàng bằng cách ghi tay. Tuy nhiên, phần mềm này không cung cấp đầy đủ các tính năng mà chúng tôi cần và đôi khi gặp phải lỗi trong quá trình sử dụng.</w:t>
+              <w:t>Currently, we use a basic cashiering software and manage orders manually. However, this software lacks the full features we need and sometimes encounters errors during usage.</w:t>
             </w:r>
           </w:p>
         </w:tc>
@@ -930,11 +629,6 @@
               </w:rPr>
             </w:pPr>
             <w:r>
-              <w:rPr>
-                <w:rFonts w:ascii="Times New Roman" w:hAnsi="Times New Roman" w:cs="Times New Roman"/>
-                <w:color w:val="202124"/>
-                <w:shd w:val="clear" w:color="auto" w:fill="FFFFFF"/>
-              </w:rPr>
               <w:t>Zoom</w:t>
             </w:r>
           </w:p>
@@ -953,13 +647,8 @@
               </w:rPr>
             </w:pPr>
             <w:r>
-              <w:rPr>
-                <w:rFonts w:ascii="Times New Roman" w:hAnsi="Times New Roman" w:cs="Times New Roman"/>
-              </w:rPr>
               <w:t>Dat Nguyen</w:t>
             </w:r>
-            <w:bookmarkStart w:id="0" w:name="_GoBack"/>
-            <w:bookmarkEnd w:id="0"/>
           </w:p>
         </w:tc>
         <w:tc>
@@ -974,10 +663,7 @@
               </w:rPr>
             </w:pPr>
             <w:r>
-              <w:rPr>
-                <w:rFonts w:ascii="Times New Roman" w:hAnsi="Times New Roman" w:cs="Times New Roman"/>
-              </w:rPr>
-              <w:t>Bạn gặp phải những hạn chế gì khi sử dụng phương pháp hiện tại?</w:t>
+              <w:t>What limitations do you face with your current method?</w:t>
             </w:r>
           </w:p>
         </w:tc>
@@ -993,10 +679,7 @@
               </w:rPr>
             </w:pPr>
             <w:r>
-              <w:rPr>
-                <w:rFonts w:ascii="Times New Roman" w:hAnsi="Times New Roman" w:cs="Times New Roman"/>
-              </w:rPr>
-              <w:t>Một trong những hạn chế lớn nhất của phương pháp hiện tại là việc không có khả năng tự động hóa nhiều quy trình, dẫn đến tình trạng tốn thời gian và dễ phát sinh lỗi trong quản lí.</w:t>
+              <w:t>One of the biggest limitations of our current method is the lack of automation in many processes, leading to time wastage and potential errors in management.</w:t>
             </w:r>
           </w:p>
         </w:tc>
@@ -1012,11 +695,6 @@
               </w:rPr>
             </w:pPr>
             <w:r>
-              <w:rPr>
-                <w:rFonts w:ascii="Times New Roman" w:hAnsi="Times New Roman" w:cs="Times New Roman"/>
-                <w:color w:val="202124"/>
-                <w:shd w:val="clear" w:color="auto" w:fill="FFFFFF"/>
-              </w:rPr>
               <w:t>Zoom</w:t>
             </w:r>
           </w:p>
@@ -1042,7 +720,7 @@
 </file>
 
 <file path=word/styles.xml><?xml version="1.0" encoding="utf-8"?>
-<w:styles xmlns:mc="http://schemas.openxmlformats.org/markup-compatibility/2006" xmlns:r="http://schemas.openxmlformats.org/officeDocument/2006/relationships" xmlns:w="http://schemas.openxmlformats.org/wordprocessingml/2006/main" xmlns:w14="http://schemas.microsoft.com/office/word/2010/wordml" xmlns:w15="http://schemas.microsoft.com/office/word/2012/wordml" xmlns:w16se="http://schemas.microsoft.com/office/word/2015/wordml/symex" mc:Ignorable="w14 w15 w16se">
+<w:styles xmlns:mc="http://schemas.openxmlformats.org/markup-compatibility/2006" xmlns:r="http://schemas.openxmlformats.org/officeDocument/2006/relationships" xmlns:w="http://schemas.openxmlformats.org/wordprocessingml/2006/main" xmlns:w14="http://schemas.microsoft.com/office/word/2010/wordml" xmlns:w15="http://schemas.microsoft.com/office/word/2012/wordml" xmlns:w16cex="http://schemas.microsoft.com/office/word/2018/wordml/cex" xmlns:w16cid="http://schemas.microsoft.com/office/word/2016/wordml/cid" xmlns:w16="http://schemas.microsoft.com/office/word/2018/wordml" xmlns:w16du="http://schemas.microsoft.com/office/word/2023/wordml/word16du" xmlns:w16sdtdh="http://schemas.microsoft.com/office/word/2020/wordml/sdtdatahash" xmlns:w16se="http://schemas.microsoft.com/office/word/2015/wordml/symex" mc:Ignorable="w14 w15 w16se w16cid w16 w16cex w16sdtdh w16du">
   <w:docDefaults>
     <w:rPrDefault>
       <w:rPr>
@@ -1058,7 +736,7 @@
       </w:pPr>
     </w:pPrDefault>
   </w:docDefaults>
-  <w:latentStyles w:defLockedState="0" w:defUIPriority="99" w:defSemiHidden="0" w:defUnhideWhenUsed="0" w:defQFormat="0" w:count="371">
+  <w:latentStyles w:defLockedState="0" w:defUIPriority="99" w:defSemiHidden="0" w:defUnhideWhenUsed="0" w:defQFormat="0" w:count="376">
     <w:lsdException w:name="Normal" w:uiPriority="0" w:qFormat="1"/>
     <w:lsdException w:name="heading 1" w:uiPriority="9" w:qFormat="1"/>
     <w:lsdException w:name="heading 2" w:semiHidden="1" w:uiPriority="9" w:unhideWhenUsed="1" w:qFormat="1"/>
@@ -1430,6 +1108,11 @@
     <w:lsdException w:name="List Table 5 Dark Accent 6" w:uiPriority="50"/>
     <w:lsdException w:name="List Table 6 Colorful Accent 6" w:uiPriority="51"/>
     <w:lsdException w:name="List Table 7 Colorful Accent 6" w:uiPriority="52"/>
+    <w:lsdException w:name="Mention" w:semiHidden="1" w:unhideWhenUsed="1"/>
+    <w:lsdException w:name="Smart Hyperlink" w:semiHidden="1" w:unhideWhenUsed="1"/>
+    <w:lsdException w:name="Hashtag" w:semiHidden="1" w:unhideWhenUsed="1"/>
+    <w:lsdException w:name="Unresolved Mention" w:semiHidden="1" w:unhideWhenUsed="1"/>
+    <w:lsdException w:name="Smart Link" w:semiHidden="1" w:unhideWhenUsed="1"/>
   </w:latentStyles>
   <w:style w:type="paragraph" w:default="1" w:styleId="Normal">
     <w:name w:val="Normal"/>

</xml_diff>